<commit_message>
Epic 0 - Yuliia Salishcheva
</commit_message>
<xml_diff>
--- a/ai_11/yuliia_salishcheva/epic_3/epic_3_practice_and_labs_report_yuliia_salishcheva.docx
+++ b/ai_11/yuliia_salishcheva/epic_3/epic_3_practice_and_labs_report_yuliia_salishcheva.docx
@@ -134,235 +134,367 @@
     </w:p>
     <w:p>
       <w:pPr>
+        <w:pStyle w:val="a"/>
         <w:spacing w:line="240" w:lineRule="auto"/>
         <w:jc w:val="center"/>
         <w:rPr>
           <w:rFonts w:ascii="Times New Roman" w:hAnsi="Times New Roman" w:eastAsia="Times New Roman" w:cs="Times New Roman"/>
-          <w:b/>
+          <w:b w:val="1"/>
+          <w:bCs w:val="1"/>
           <w:sz w:val="40"/>
           <w:szCs w:val="40"/>
         </w:rPr>
       </w:pPr>
-    </w:p>
-    <w:p>
-      <w:pPr>
-        <w:spacing w:line="240" w:lineRule="auto"/>
-        <w:jc w:val="center"/>
-        <w:rPr>
-          <w:rFonts w:ascii="Times New Roman" w:hAnsi="Times New Roman" w:eastAsia="Times New Roman" w:cs="Times New Roman"/>
-          <w:b/>
-          <w:sz w:val="40"/>
-          <w:szCs w:val="40"/>
-        </w:rPr>
-      </w:pPr>
-      <w:r>
-        <w:rPr>
-          <w:rFonts w:ascii="Times New Roman" w:hAnsi="Times New Roman" w:eastAsia="Times New Roman" w:cs="Times New Roman"/>
-          <w:b/>
-          <w:sz w:val="40"/>
-          <w:szCs w:val="40"/>
+      <w:r>
+        <w:rPr>
+          <w:rFonts w:ascii="Times New Roman" w:hAnsi="Times New Roman" w:eastAsia="Times New Roman" w:cs="Times New Roman"/>
+          <w:b w:val="1"/>
+          <w:bCs w:val="1"/>
+          <w:i w:val="0"/>
+          <w:iCs w:val="0"/>
+          <w:strike w:val="0"/>
+          <w:dstrike w:val="0"/>
+          <w:noProof w:val="0"/>
+          <w:color w:val="000000" w:themeColor="text1" w:themeTint="FF" w:themeShade="FF"/>
+          <w:sz w:val="56"/>
+          <w:szCs w:val="56"/>
+          <w:u w:val="none"/>
+          <w:lang w:val="uk-UA"/>
         </w:rPr>
         <w:t>Звіт</w:t>
       </w:r>
-    </w:p>
-    <w:p>
-      <w:pPr>
-        <w:spacing w:line="240" w:lineRule="auto"/>
-        <w:jc w:val="center"/>
-        <w:rPr>
-          <w:rFonts w:ascii="Times New Roman" w:hAnsi="Times New Roman" w:eastAsia="Times New Roman" w:cs="Times New Roman"/>
+      <w:r>
+        <w:rPr>
+          <w:rFonts w:ascii="Times New Roman" w:hAnsi="Times New Roman" w:eastAsia="Times New Roman" w:cs="Times New Roman"/>
+          <w:b w:val="1"/>
+          <w:bCs w:val="1"/>
+          <w:i w:val="0"/>
+          <w:iCs w:val="0"/>
+          <w:strike w:val="0"/>
+          <w:dstrike w:val="0"/>
+          <w:noProof w:val="0"/>
+          <w:color w:val="000000" w:themeColor="text1" w:themeTint="FF" w:themeShade="FF"/>
           <w:sz w:val="28"/>
           <w:szCs w:val="28"/>
-        </w:rPr>
-      </w:pPr>
-      <w:r>
-        <w:rPr>
-          <w:rFonts w:ascii="Times New Roman" w:hAnsi="Times New Roman" w:eastAsia="Times New Roman" w:cs="Times New Roman"/>
+          <w:u w:val="none"/>
+          <w:lang w:val="uk-UA"/>
+        </w:rPr>
+        <w:t xml:space="preserve"> </w:t>
+      </w:r>
+    </w:p>
+    <w:p>
+      <w:pPr>
+        <w:spacing w:before="0" w:beforeAutospacing="off" w:after="0" w:afterAutospacing="off" w:line="240" w:lineRule="auto"/>
+        <w:jc w:val="center"/>
+      </w:pPr>
+      <w:r>
+        <w:rPr>
+          <w:rFonts w:ascii="Times New Roman" w:hAnsi="Times New Roman" w:eastAsia="Times New Roman" w:cs="Times New Roman"/>
+          <w:b w:val="1"/>
+          <w:bCs w:val="1"/>
+          <w:i w:val="0"/>
+          <w:iCs w:val="0"/>
+          <w:strike w:val="0"/>
+          <w:dstrike w:val="0"/>
+          <w:noProof w:val="0"/>
+          <w:color w:val="000000" w:themeColor="text1" w:themeTint="FF" w:themeShade="FF"/>
           <w:sz w:val="28"/>
           <w:szCs w:val="28"/>
-        </w:rPr>
-        <w:t xml:space="preserve">про виконання </w:t>
-      </w:r>
-    </w:p>
-    <w:p>
-      <w:pPr>
-        <w:tabs>
-          <w:tab w:val="center" w:pos="4819"/>
-          <w:tab w:val="left" w:pos="7468"/>
-        </w:tabs>
-        <w:spacing w:line="240" w:lineRule="auto"/>
-        <w:ind w:left="1440" w:firstLine="720"/>
-        <w:rPr>
-          <w:rFonts w:ascii="Times New Roman" w:hAnsi="Times New Roman" w:eastAsia="Times New Roman" w:cs="Times New Roman"/>
-          <w:b/>
-          <w:bCs/>
+          <w:u w:val="none"/>
+          <w:lang w:val="uk-UA"/>
+        </w:rPr>
+        <w:t>про виконання лабораторних та практичних робіт блоку № 3</w:t>
+      </w:r>
+    </w:p>
+    <w:p>
+      <w:pPr>
+        <w:spacing w:before="0" w:beforeAutospacing="off" w:after="0" w:afterAutospacing="off" w:line="240" w:lineRule="auto"/>
+        <w:jc w:val="center"/>
+      </w:pPr>
+      <w:r>
+        <w:rPr>
+          <w:rFonts w:ascii="Times New Roman" w:hAnsi="Times New Roman" w:eastAsia="Times New Roman" w:cs="Times New Roman"/>
+          <w:b w:val="0"/>
+          <w:bCs w:val="0"/>
+          <w:i w:val="0"/>
+          <w:iCs w:val="0"/>
+          <w:strike w:val="0"/>
+          <w:dstrike w:val="0"/>
+          <w:noProof w:val="0"/>
+          <w:color w:val="000000" w:themeColor="text1" w:themeTint="FF" w:themeShade="FF"/>
           <w:sz w:val="28"/>
           <w:szCs w:val="28"/>
-        </w:rPr>
-      </w:pPr>
-      <w:r>
-        <w:rPr>
-          <w:rFonts w:ascii="Times New Roman" w:hAnsi="Times New Roman" w:eastAsia="Times New Roman" w:cs="Times New Roman"/>
-          <w:b/>
-          <w:bCs/>
-          <w:sz w:val="28"/>
-          <w:szCs w:val="28"/>
-        </w:rPr>
-        <w:t>Лабораторних та практичних робіт № 3</w:t>
-      </w:r>
-    </w:p>
-    <w:p>
-      <w:pPr>
-        <w:spacing w:line="240" w:lineRule="auto"/>
+          <w:u w:val="none"/>
+          <w:lang w:val="uk-UA"/>
+        </w:rPr>
+        <w:t>На тему:  «Цикли. Вкладені Цикли. Завершення виконання циклів. Функції. Простір імен. Перевантаження функцій. Функції з змінною кількістю параметрів (еліпсис). Рекурсія. Вбудовані функції.»</w:t>
+      </w:r>
+      <w:r>
+        <w:rPr>
+          <w:rFonts w:ascii="Times New Roman" w:hAnsi="Times New Roman" w:eastAsia="Times New Roman" w:cs="Times New Roman"/>
+          <w:b w:val="0"/>
+          <w:bCs w:val="0"/>
+          <w:i w:val="0"/>
+          <w:iCs w:val="0"/>
+          <w:strike w:val="0"/>
+          <w:dstrike w:val="0"/>
+          <w:noProof w:val="0"/>
+          <w:color w:val="000000" w:themeColor="text1" w:themeTint="FF" w:themeShade="FF"/>
+          <w:sz w:val="24"/>
+          <w:szCs w:val="24"/>
+          <w:u w:val="none"/>
+          <w:lang w:val="uk-UA"/>
+        </w:rPr>
+        <w:t xml:space="preserve"> </w:t>
+      </w:r>
+    </w:p>
+    <w:p>
+      <w:pPr>
+        <w:spacing w:before="0" w:beforeAutospacing="off" w:after="0" w:afterAutospacing="off" w:line="240" w:lineRule="auto"/>
         <w:jc w:val="center"/>
-        <w:rPr>
-          <w:rFonts w:ascii="Times New Roman" w:hAnsi="Times New Roman" w:eastAsia="Times New Roman" w:cs="Times New Roman"/>
-          <w:sz w:val="28"/>
-          <w:szCs w:val="28"/>
-        </w:rPr>
-      </w:pPr>
-      <w:r>
-        <w:rPr>
-          <w:rFonts w:ascii="Times New Roman" w:hAnsi="Times New Roman" w:eastAsia="Times New Roman" w:cs="Times New Roman"/>
-          <w:b/>
-          <w:i/>
-          <w:sz w:val="28"/>
-          <w:szCs w:val="28"/>
-        </w:rPr>
-        <w:t xml:space="preserve">з дисципліни: </w:t>
-      </w:r>
-      <w:r>
-        <w:rPr>
-          <w:rFonts w:ascii="Times New Roman" w:hAnsi="Times New Roman" w:eastAsia="Times New Roman" w:cs="Times New Roman"/>
-          <w:sz w:val="28"/>
-          <w:szCs w:val="28"/>
-        </w:rPr>
-        <w:t>«Мови та парадигми програмування»</w:t>
-      </w:r>
-    </w:p>
-    <w:p>
-      <w:pPr>
-        <w:spacing w:line="240" w:lineRule="auto"/>
-        <w:jc w:val="center"/>
-        <w:rPr>
-          <w:rFonts w:ascii="Times New Roman" w:hAnsi="Times New Roman" w:eastAsia="Times New Roman" w:cs="Times New Roman"/>
-          <w:sz w:val="28"/>
-          <w:szCs w:val="28"/>
-        </w:rPr>
-      </w:pPr>
-      <w:r>
-        <w:rPr>
-          <w:rFonts w:ascii="Times New Roman" w:hAnsi="Times New Roman" w:eastAsia="Times New Roman" w:cs="Times New Roman"/>
-          <w:b/>
-          <w:i/>
-          <w:sz w:val="28"/>
-          <w:szCs w:val="28"/>
-        </w:rPr>
-        <w:t>з розділу</w:t>
-      </w:r>
-      <w:r>
-        <w:rPr>
-          <w:rFonts w:ascii="Times New Roman" w:hAnsi="Times New Roman" w:eastAsia="Times New Roman" w:cs="Times New Roman"/>
-          <w:sz w:val="28"/>
-          <w:szCs w:val="28"/>
-        </w:rPr>
-        <w:t xml:space="preserve">:  «Цикли. </w:t>
-      </w:r>
-      <w:r>
-        <w:rPr>
-          <w:rFonts w:ascii="Times New Roman" w:hAnsi="Times New Roman" w:eastAsia="Times New Roman" w:cs="Times New Roman"/>
-          <w:sz w:val="28"/>
-          <w:szCs w:val="28"/>
-        </w:rPr>
-        <w:t>Вкладені Цикли. Функції. Перевантаження функцій. Рекурсія.»</w:t>
-      </w:r>
-    </w:p>
-    <w:p>
-      <w:pPr>
-        <w:spacing w:line="240" w:lineRule="auto"/>
-        <w:jc w:val="center"/>
-        <w:rPr>
-          <w:rFonts w:ascii="Times New Roman" w:hAnsi="Times New Roman" w:eastAsia="Times New Roman" w:cs="Times New Roman"/>
-          <w:b/>
-          <w:smallCaps/>
-          <w:sz w:val="28"/>
-          <w:szCs w:val="28"/>
-        </w:rPr>
-      </w:pPr>
-    </w:p>
-    <w:p>
-      <w:pPr>
-        <w:spacing w:line="360" w:lineRule="auto"/>
-        <w:rPr>
-          <w:rFonts w:ascii="Times New Roman" w:hAnsi="Times New Roman" w:eastAsia="Times New Roman" w:cs="Times New Roman"/>
-          <w:sz w:val="28"/>
-          <w:szCs w:val="28"/>
-        </w:rPr>
-      </w:pPr>
-    </w:p>
-    <w:p>
-      <w:pPr>
-        <w:spacing w:line="240" w:lineRule="auto"/>
-        <w:jc w:val="right"/>
-        <w:rPr>
-          <w:rFonts w:ascii="Times New Roman" w:hAnsi="Times New Roman" w:eastAsia="Times New Roman" w:cs="Times New Roman"/>
-          <w:b/>
-          <w:bCs/>
-          <w:i/>
-          <w:iCs/>
-          <w:sz w:val="28"/>
-          <w:szCs w:val="28"/>
-        </w:rPr>
-      </w:pPr>
-      <w:r>
-        <w:rPr>
-          <w:rFonts w:ascii="Times New Roman" w:hAnsi="Times New Roman" w:eastAsia="Times New Roman" w:cs="Times New Roman"/>
-          <w:b/>
-          <w:bCs/>
-          <w:i/>
-          <w:iCs/>
-          <w:sz w:val="28"/>
-          <w:szCs w:val="28"/>
-        </w:rPr>
-        <w:t>Викона</w:t>
-      </w:r>
-      <w:r>
-        <w:rPr>
-          <w:rFonts w:ascii="Times New Roman" w:hAnsi="Times New Roman" w:eastAsia="Times New Roman" w:cs="Times New Roman"/>
-          <w:b/>
-          <w:bCs/>
-          <w:i/>
-          <w:iCs/>
-          <w:sz w:val="28"/>
-          <w:szCs w:val="28"/>
-        </w:rPr>
-        <w:t>ла</w:t>
-      </w:r>
-      <w:r>
-        <w:rPr>
-          <w:rFonts w:ascii="Times New Roman" w:hAnsi="Times New Roman" w:eastAsia="Times New Roman" w:cs="Times New Roman"/>
-          <w:b/>
-          <w:bCs/>
-          <w:i/>
-          <w:iCs/>
-          <w:sz w:val="28"/>
-          <w:szCs w:val="28"/>
-        </w:rPr>
-        <w:t>:</w:t>
-      </w:r>
-    </w:p>
-    <w:p>
-      <w:pPr>
-        <w:spacing w:line="240" w:lineRule="auto"/>
-        <w:jc w:val="right"/>
+      </w:pPr>
+      <w:r>
         <w:rPr>
           <w:rFonts w:ascii="Times New Roman" w:hAnsi="Times New Roman" w:eastAsia="Times New Roman" w:cs="Times New Roman"/>
           <w:b w:val="1"/>
           <w:bCs w:val="1"/>
           <w:i w:val="1"/>
           <w:iCs w:val="1"/>
+          <w:strike w:val="0"/>
+          <w:dstrike w:val="0"/>
+          <w:noProof w:val="0"/>
+          <w:color w:val="000000" w:themeColor="text1" w:themeTint="FF" w:themeShade="FF"/>
           <w:sz w:val="28"/>
           <w:szCs w:val="28"/>
+          <w:u w:val="none"/>
+          <w:lang w:val="uk-UA"/>
+        </w:rPr>
+        <w:t xml:space="preserve">з дисципліни: </w:t>
+      </w:r>
+      <w:r>
+        <w:rPr>
+          <w:rFonts w:ascii="Times New Roman" w:hAnsi="Times New Roman" w:eastAsia="Times New Roman" w:cs="Times New Roman"/>
+          <w:b w:val="0"/>
+          <w:bCs w:val="0"/>
+          <w:i w:val="0"/>
+          <w:iCs w:val="0"/>
+          <w:strike w:val="0"/>
+          <w:dstrike w:val="0"/>
+          <w:noProof w:val="0"/>
+          <w:color w:val="000000" w:themeColor="text1" w:themeTint="FF" w:themeShade="FF"/>
+          <w:sz w:val="28"/>
+          <w:szCs w:val="28"/>
+          <w:u w:val="none"/>
+          <w:lang w:val="uk-UA"/>
+        </w:rPr>
+        <w:t>«Мови та парадигми програмування»</w:t>
+      </w:r>
+    </w:p>
+    <w:p>
+      <w:pPr>
+        <w:spacing w:before="0" w:beforeAutospacing="off" w:after="0" w:afterAutospacing="off" w:line="240" w:lineRule="auto"/>
+        <w:jc w:val="center"/>
+      </w:pPr>
+      <w:r>
+        <w:rPr>
+          <w:rFonts w:ascii="Times New Roman" w:hAnsi="Times New Roman" w:eastAsia="Times New Roman" w:cs="Times New Roman"/>
+          <w:b w:val="0"/>
+          <w:bCs w:val="0"/>
+          <w:i w:val="0"/>
+          <w:iCs w:val="0"/>
+          <w:strike w:val="0"/>
+          <w:dstrike w:val="0"/>
+          <w:noProof w:val="0"/>
+          <w:color w:val="000000" w:themeColor="text1" w:themeTint="FF" w:themeShade="FF"/>
+          <w:sz w:val="28"/>
+          <w:szCs w:val="28"/>
+          <w:u w:val="none"/>
+          <w:lang w:val="uk-UA"/>
+        </w:rPr>
+        <w:t>до:</w:t>
+      </w:r>
+    </w:p>
+    <w:p>
+      <w:pPr>
+        <w:spacing w:before="0" w:beforeAutospacing="off" w:after="0" w:afterAutospacing="off" w:line="240" w:lineRule="auto"/>
+        <w:jc w:val="center"/>
+      </w:pPr>
+      <w:r>
+        <w:rPr>
+          <w:rFonts w:ascii="Times New Roman" w:hAnsi="Times New Roman" w:eastAsia="Times New Roman" w:cs="Times New Roman"/>
+          <w:b w:val="0"/>
+          <w:bCs w:val="0"/>
+          <w:i w:val="0"/>
+          <w:iCs w:val="0"/>
+          <w:strike w:val="0"/>
+          <w:dstrike w:val="0"/>
+          <w:noProof w:val="0"/>
+          <w:color w:val="000000" w:themeColor="text1" w:themeTint="FF" w:themeShade="FF"/>
+          <w:sz w:val="28"/>
+          <w:szCs w:val="28"/>
+          <w:u w:val="none"/>
+          <w:lang w:val="uk-UA"/>
+        </w:rPr>
+        <w:t xml:space="preserve">ВНС Лабораторної Роботи № 2 </w:t>
+      </w:r>
+    </w:p>
+    <w:p>
+      <w:pPr>
+        <w:spacing w:before="0" w:beforeAutospacing="off" w:after="0" w:afterAutospacing="off" w:line="240" w:lineRule="auto"/>
+        <w:jc w:val="center"/>
+      </w:pPr>
+      <w:r>
+        <w:rPr>
+          <w:rFonts w:ascii="Times New Roman" w:hAnsi="Times New Roman" w:eastAsia="Times New Roman" w:cs="Times New Roman"/>
+          <w:b w:val="0"/>
+          <w:bCs w:val="0"/>
+          <w:i w:val="0"/>
+          <w:iCs w:val="0"/>
+          <w:strike w:val="0"/>
+          <w:dstrike w:val="0"/>
+          <w:noProof w:val="0"/>
+          <w:color w:val="000000" w:themeColor="text1" w:themeTint="FF" w:themeShade="FF"/>
+          <w:sz w:val="28"/>
+          <w:szCs w:val="28"/>
+          <w:u w:val="none"/>
+          <w:lang w:val="uk-UA"/>
+        </w:rPr>
+        <w:t>ВНС Лабораторної Роботи № 3</w:t>
+      </w:r>
+    </w:p>
+    <w:p>
+      <w:pPr>
+        <w:spacing w:before="0" w:beforeAutospacing="off" w:after="0" w:afterAutospacing="off" w:line="240" w:lineRule="auto"/>
+        <w:jc w:val="center"/>
+      </w:pPr>
+      <w:r>
+        <w:rPr>
+          <w:rFonts w:ascii="Times New Roman" w:hAnsi="Times New Roman" w:eastAsia="Times New Roman" w:cs="Times New Roman"/>
+          <w:b w:val="0"/>
+          <w:bCs w:val="0"/>
+          <w:i w:val="0"/>
+          <w:iCs w:val="0"/>
+          <w:strike w:val="0"/>
+          <w:dstrike w:val="0"/>
+          <w:noProof w:val="0"/>
+          <w:color w:val="000000" w:themeColor="text1" w:themeTint="FF" w:themeShade="FF"/>
+          <w:sz w:val="28"/>
+          <w:szCs w:val="28"/>
+          <w:u w:val="none"/>
+          <w:lang w:val="uk-UA"/>
+        </w:rPr>
+        <w:t>ВНС Лабораторної Роботи № 7</w:t>
+      </w:r>
+    </w:p>
+    <w:p>
+      <w:pPr>
+        <w:spacing w:before="0" w:beforeAutospacing="off" w:after="0" w:afterAutospacing="off" w:line="240" w:lineRule="auto"/>
+        <w:jc w:val="center"/>
+      </w:pPr>
+      <w:r>
+        <w:rPr>
+          <w:rFonts w:ascii="Times New Roman" w:hAnsi="Times New Roman" w:eastAsia="Times New Roman" w:cs="Times New Roman"/>
+          <w:b w:val="0"/>
+          <w:bCs w:val="0"/>
+          <w:i w:val="0"/>
+          <w:iCs w:val="0"/>
+          <w:strike w:val="0"/>
+          <w:dstrike w:val="0"/>
+          <w:noProof w:val="0"/>
+          <w:color w:val="000000" w:themeColor="text1" w:themeTint="FF" w:themeShade="FF"/>
+          <w:sz w:val="28"/>
+          <w:szCs w:val="28"/>
+          <w:u w:val="none"/>
+          <w:lang w:val="uk-UA"/>
+        </w:rPr>
+        <w:t>Практичних Робіт № 3</w:t>
+      </w:r>
+    </w:p>
+    <w:p>
+      <w:pPr>
+        <w:spacing w:line="240" w:lineRule="auto"/>
+        <w:jc w:val="center"/>
+      </w:pPr>
+    </w:p>
+    <w:p>
+      <w:pPr>
+        <w:pStyle w:val="a"/>
+        <w:spacing w:line="240" w:lineRule="auto"/>
+        <w:jc w:val="center"/>
+        <w:rPr>
+          <w:rFonts w:ascii="Times New Roman" w:hAnsi="Times New Roman" w:eastAsia="Times New Roman" w:cs="Times New Roman"/>
+          <w:sz w:val="28"/>
+          <w:szCs w:val="28"/>
+        </w:rPr>
+      </w:pPr>
+    </w:p>
+    <w:p>
+      <w:pPr>
+        <w:spacing w:line="360" w:lineRule="auto"/>
+        <w:rPr>
+          <w:rFonts w:ascii="Times New Roman" w:hAnsi="Times New Roman" w:eastAsia="Times New Roman" w:cs="Times New Roman"/>
+          <w:sz w:val="28"/>
+          <w:szCs w:val="28"/>
+        </w:rPr>
+      </w:pPr>
+    </w:p>
+    <w:p>
+      <w:pPr>
+        <w:spacing w:before="0" w:beforeAutospacing="off" w:after="0" w:afterAutospacing="off" w:line="276" w:lineRule="auto"/>
+        <w:jc w:val="right"/>
+        <w:rPr>
+          <w:rFonts w:ascii="Times New Roman" w:hAnsi="Times New Roman" w:eastAsia="Times New Roman" w:cs="Times New Roman"/>
+          <w:b w:val="0"/>
+          <w:bCs w:val="0"/>
+          <w:i w:val="0"/>
+          <w:iCs w:val="0"/>
+          <w:caps w:val="0"/>
+          <w:smallCaps w:val="0"/>
+          <w:noProof w:val="0"/>
+          <w:color w:val="000000" w:themeColor="text1" w:themeTint="FF" w:themeShade="FF"/>
+          <w:sz w:val="28"/>
+          <w:szCs w:val="28"/>
+          <w:lang w:val="uk-UA"/>
+        </w:rPr>
+      </w:pPr>
+      <w:r>
+        <w:rPr>
+          <w:rFonts w:ascii="Times New Roman" w:hAnsi="Times New Roman" w:eastAsia="Times New Roman" w:cs="Times New Roman"/>
+          <w:b w:val="1"/>
+          <w:bCs w:val="1"/>
+          <w:i w:val="0"/>
+          <w:iCs w:val="0"/>
+          <w:caps w:val="0"/>
+          <w:smallCaps w:val="0"/>
+          <w:strike w:val="0"/>
+          <w:dstrike w:val="0"/>
+          <w:noProof w:val="0"/>
+          <w:color w:val="000000" w:themeColor="text1" w:themeTint="FF" w:themeShade="FF"/>
+          <w:sz w:val="28"/>
+          <w:szCs w:val="28"/>
+          <w:u w:val="none"/>
+          <w:lang w:val="uk-UA"/>
+        </w:rPr>
+        <w:t>Виконала:</w:t>
+      </w:r>
+    </w:p>
+    <w:p>
+      <w:pPr>
+        <w:spacing w:before="0" w:beforeAutospacing="off" w:after="0" w:afterAutospacing="off" w:line="276" w:lineRule="auto"/>
+        <w:jc w:val="right"/>
+        <w:rPr>
+          <w:rFonts w:ascii="Times New Roman" w:hAnsi="Times New Roman" w:eastAsia="Times New Roman" w:cs="Times New Roman"/>
+          <w:b w:val="0"/>
+          <w:bCs w:val="0"/>
+          <w:i w:val="0"/>
+          <w:iCs w:val="0"/>
+          <w:caps w:val="0"/>
+          <w:smallCaps w:val="0"/>
+          <w:noProof w:val="0"/>
+          <w:color w:val="000000" w:themeColor="text1" w:themeTint="FF" w:themeShade="FF"/>
+          <w:sz w:val="28"/>
+          <w:szCs w:val="28"/>
+          <w:lang w:val="uk-UA"/>
         </w:rPr>
       </w:pPr>
       <w:r>
@@ -372,84 +504,108 @@
           <w:bCs w:val="1"/>
           <w:i w:val="1"/>
           <w:iCs w:val="1"/>
+          <w:caps w:val="0"/>
+          <w:smallCaps w:val="0"/>
+          <w:strike w:val="0"/>
+          <w:dstrike w:val="0"/>
+          <w:noProof w:val="0"/>
+          <w:color w:val="000000" w:themeColor="text1" w:themeTint="FF" w:themeShade="FF"/>
           <w:sz w:val="28"/>
           <w:szCs w:val="28"/>
-        </w:rPr>
-        <w:t xml:space="preserve"> </w:t>
-      </w:r>
-      <w:r>
-        <w:rPr>
-          <w:rFonts w:ascii="Times New Roman" w:hAnsi="Times New Roman" w:eastAsia="Times New Roman" w:cs="Times New Roman"/>
+          <w:u w:val="none"/>
+          <w:lang w:val="uk-UA"/>
+        </w:rPr>
+        <w:t xml:space="preserve"> </w:t>
+      </w:r>
+      <w:r>
+        <w:rPr>
+          <w:rFonts w:ascii="Times New Roman" w:hAnsi="Times New Roman" w:eastAsia="Times New Roman" w:cs="Times New Roman"/>
+          <w:b w:val="0"/>
+          <w:bCs w:val="0"/>
+          <w:i w:val="0"/>
+          <w:iCs w:val="0"/>
+          <w:caps w:val="0"/>
+          <w:smallCaps w:val="0"/>
+          <w:strike w:val="0"/>
+          <w:dstrike w:val="0"/>
+          <w:noProof w:val="0"/>
+          <w:color w:val="000000" w:themeColor="text1" w:themeTint="FF" w:themeShade="FF"/>
           <w:sz w:val="28"/>
           <w:szCs w:val="28"/>
-        </w:rPr>
-        <w:t>студент</w:t>
-      </w:r>
-      <w:r>
-        <w:rPr>
-          <w:rFonts w:ascii="Times New Roman" w:hAnsi="Times New Roman" w:eastAsia="Times New Roman" w:cs="Times New Roman"/>
+          <w:u w:val="none"/>
+          <w:lang w:val="uk-UA"/>
+        </w:rPr>
+        <w:t>Студентка групи ШІ-11</w:t>
+      </w:r>
+    </w:p>
+    <w:p>
+      <w:pPr>
+        <w:spacing w:before="0" w:beforeAutospacing="off" w:after="0" w:afterAutospacing="off" w:line="276" w:lineRule="auto"/>
+        <w:jc w:val="right"/>
+        <w:rPr>
+          <w:rFonts w:ascii="Times New Roman" w:hAnsi="Times New Roman" w:eastAsia="Times New Roman" w:cs="Times New Roman"/>
+          <w:b w:val="0"/>
+          <w:bCs w:val="0"/>
+          <w:i w:val="0"/>
+          <w:iCs w:val="0"/>
+          <w:caps w:val="0"/>
+          <w:smallCaps w:val="0"/>
+          <w:noProof w:val="0"/>
+          <w:color w:val="000000" w:themeColor="text1" w:themeTint="FF" w:themeShade="FF"/>
           <w:sz w:val="28"/>
           <w:szCs w:val="28"/>
-        </w:rPr>
-        <w:t>ка</w:t>
-      </w:r>
-      <w:r>
-        <w:rPr>
-          <w:rFonts w:ascii="Times New Roman" w:hAnsi="Times New Roman" w:eastAsia="Times New Roman" w:cs="Times New Roman"/>
+          <w:lang w:val="uk-UA"/>
+        </w:rPr>
+      </w:pPr>
+      <w:r>
+        <w:rPr>
+          <w:rFonts w:ascii="Times New Roman" w:hAnsi="Times New Roman" w:eastAsia="Times New Roman" w:cs="Times New Roman"/>
+          <w:b w:val="0"/>
+          <w:bCs w:val="0"/>
+          <w:i w:val="0"/>
+          <w:iCs w:val="0"/>
+          <w:caps w:val="0"/>
+          <w:smallCaps w:val="0"/>
+          <w:strike w:val="0"/>
+          <w:dstrike w:val="0"/>
+          <w:noProof w:val="0"/>
+          <w:color w:val="000000" w:themeColor="text1" w:themeTint="FF" w:themeShade="FF"/>
           <w:sz w:val="28"/>
           <w:szCs w:val="28"/>
-        </w:rPr>
-        <w:t xml:space="preserve"> групи ШІ-1</w:t>
-      </w:r>
-      <w:r>
+          <w:u w:val="none"/>
+          <w:lang w:val="uk-UA"/>
+        </w:rPr>
+        <w:t>Саліщева Юлія Августівна</w:t>
+      </w:r>
+    </w:p>
+    <w:p>
+      <w:pPr>
+        <w:pStyle w:val="a"/>
+        <w:spacing w:line="240" w:lineRule="auto"/>
+        <w:jc w:val="right"/>
         <w:rPr>
           <w:rFonts w:ascii="Times New Roman" w:hAnsi="Times New Roman" w:eastAsia="Times New Roman" w:cs="Times New Roman"/>
           <w:sz w:val="28"/>
           <w:szCs w:val="28"/>
         </w:rPr>
-        <w:t>1</w:t>
-      </w:r>
-    </w:p>
-    <w:p>
-      <w:pPr>
-        <w:spacing w:line="240" w:lineRule="auto"/>
-        <w:jc w:val="right"/>
-      </w:pPr>
-      <w:r>
-        <w:rPr>
-          <w:rFonts w:ascii="Times New Roman" w:hAnsi="Times New Roman" w:eastAsia="Times New Roman" w:cs="Times New Roman"/>
-          <w:sz w:val="28"/>
-          <w:szCs w:val="28"/>
-        </w:rPr>
-        <w:t>Саліщева Юлія Августівна</w:t>
-      </w:r>
-    </w:p>
-    <w:p>
-      <w:pPr>
-        <w:rPr>
-          <w:rFonts w:ascii="Times New Roman" w:hAnsi="Times New Roman" w:eastAsia="Times New Roman" w:cs="Times New Roman"/>
-          <w:sz w:val="28"/>
-          <w:szCs w:val="28"/>
-        </w:rPr>
-      </w:pPr>
-      <w:r>
-        <w:br w:type="page"/>
-      </w:r>
+      </w:pPr>
     </w:p>
     <w:p>
       <w:pPr>
         <w:pStyle w:val="1"/>
         <w:rPr>
           <w:rFonts w:ascii="Times New Roman" w:hAnsi="Times New Roman" w:eastAsia="Times New Roman" w:cs="Times New Roman"/>
-          <w:b/>
+          <w:b w:val="1"/>
+          <w:bCs w:val="1"/>
           <w:color w:val="000000"/>
         </w:rPr>
       </w:pPr>
       <w:r>
         <w:rPr>
           <w:rFonts w:ascii="Times New Roman" w:hAnsi="Times New Roman" w:eastAsia="Times New Roman" w:cs="Times New Roman"/>
-          <w:b/>
-          <w:color w:val="000000"/>
+          <w:b w:val="1"/>
+          <w:bCs w:val="1"/>
+          <w:color w:val="000000" w:themeColor="text1" w:themeTint="FF" w:themeShade="FF"/>
         </w:rPr>
         <w:t xml:space="preserve">Тема роботи:  </w:t>
       </w:r>

</xml_diff>